<commit_message>
Updated Lesson Plan 4 w/Lynn
</commit_message>
<xml_diff>
--- a/Lesson Plans/Lesson Plan 04-Mastery.docx
+++ b/Lesson Plans/Lesson Plan 04-Mastery.docx
@@ -1,6 +1,6 @@
 
 <file path=word/document.xml><?xml version="1.0" encoding="utf-8"?>
-<w:document xmlns:ve="http://schemas.openxmlformats.org/markup-compatibility/2006" xmlns:o="urn:schemas-microsoft-com:office:office" xmlns:r="http://schemas.openxmlformats.org/officeDocument/2006/relationships" xmlns:m="http://schemas.openxmlformats.org/officeDocument/2006/math" xmlns:v="urn:schemas-microsoft-com:vml" xmlns:wp="http://schemas.openxmlformats.org/drawingml/2006/wordprocessingDrawing" xmlns:w10="urn:schemas-microsoft-com:office:word" xmlns:w="http://schemas.openxmlformats.org/wordprocessingml/2006/main" xmlns:wne="http://schemas.microsoft.com/office/word/2006/wordml">
+<w:document xmlns:wpc="http://schemas.microsoft.com/office/word/2010/wordprocessingCanvas" xmlns:mo="http://schemas.microsoft.com/office/mac/office/2008/main" xmlns:mc="http://schemas.openxmlformats.org/markup-compatibility/2006" xmlns:mv="urn:schemas-microsoft-com:mac:vml" xmlns:o="urn:schemas-microsoft-com:office:office" xmlns:r="http://schemas.openxmlformats.org/officeDocument/2006/relationships" xmlns:m="http://schemas.openxmlformats.org/officeDocument/2006/math" xmlns:v="urn:schemas-microsoft-com:vml" xmlns:wp14="http://schemas.microsoft.com/office/word/2010/wordprocessingDrawing" xmlns:wp="http://schemas.openxmlformats.org/drawingml/2006/wordprocessingDrawing" xmlns:w10="urn:schemas-microsoft-com:office:word" xmlns:w="http://schemas.openxmlformats.org/wordprocessingml/2006/main" xmlns:w14="http://schemas.microsoft.com/office/word/2010/wordml" xmlns:wpg="http://schemas.microsoft.com/office/word/2010/wordprocessingGroup" xmlns:wpi="http://schemas.microsoft.com/office/word/2010/wordprocessingInk" xmlns:wne="http://schemas.microsoft.com/office/word/2006/wordml" xmlns:wps="http://schemas.microsoft.com/office/word/2010/wordprocessingShape" mc:Ignorable="w14 wp14">
   <w:body>
     <w:p>
       <w:pPr>
@@ -33,8 +33,6 @@
           <w:szCs w:val="44"/>
         </w:rPr>
       </w:pPr>
-      <w:bookmarkStart w:id="0" w:name="_GoBack"/>
-      <w:bookmarkEnd w:id="0"/>
       <w:r>
         <w:rPr>
           <w:sz w:val="44"/>
@@ -55,9 +53,11 @@
       <w:r>
         <w:t xml:space="preserve">Part 1 - Recipe: </w:t>
       </w:r>
+      <w:proofErr w:type="spellStart"/>
       <w:r>
         <w:t>PentagonCrazy</w:t>
       </w:r>
+      <w:proofErr w:type="spellEnd"/>
     </w:p>
     <w:p>
       <w:pPr>
@@ -99,9 +99,9 @@
     </w:p>
     <w:tbl>
       <w:tblPr>
-        <w:tblStyle w:val="TableGrid"/>
+        <w:tblStyle w:val="LightList-Accent1"/>
         <w:tblW w:w="0" w:type="auto"/>
-        <w:tblLook w:val="04A0"/>
+        <w:tblLook w:val="04A0" w:firstRow="1" w:lastRow="0" w:firstColumn="1" w:lastColumn="0" w:noHBand="0" w:noVBand="1"/>
       </w:tblPr>
       <w:tblGrid>
         <w:gridCol w:w="1915"/>
@@ -111,21 +111,30 @@
         <w:gridCol w:w="1916"/>
       </w:tblGrid>
       <w:tr>
-        <w:tc>
-          <w:tcPr>
+        <w:trPr>
+          <w:cnfStyle w:val="100000000000" w:firstRow="1" w:lastRow="0" w:firstColumn="0" w:lastColumn="0" w:oddVBand="0" w:evenVBand="0" w:oddHBand="0" w:evenHBand="0" w:firstRowFirstColumn="0" w:firstRowLastColumn="0" w:lastRowFirstColumn="0" w:lastRowLastColumn="0"/>
+        </w:trPr>
+        <w:tc>
+          <w:tcPr>
+            <w:cnfStyle w:val="001000000000" w:firstRow="0" w:lastRow="0" w:firstColumn="1" w:lastColumn="0" w:oddVBand="0" w:evenVBand="0" w:oddHBand="0" w:evenHBand="0" w:firstRowFirstColumn="0" w:firstRowLastColumn="0" w:lastRowFirstColumn="0" w:lastRowLastColumn="0"/>
             <w:tcW w:w="1915" w:type="dxa"/>
           </w:tcPr>
           <w:p>
             <w:r>
               <w:t>Feature</w:t>
             </w:r>
-          </w:p>
-        </w:tc>
-        <w:tc>
-          <w:tcPr>
-            <w:tcW w:w="1915" w:type="dxa"/>
-          </w:tcPr>
-          <w:p>
+            <w:bookmarkStart w:id="0" w:name="_GoBack"/>
+            <w:bookmarkEnd w:id="0"/>
+          </w:p>
+        </w:tc>
+        <w:tc>
+          <w:tcPr>
+            <w:tcW w:w="1915" w:type="dxa"/>
+          </w:tcPr>
+          <w:p>
+            <w:pPr>
+              <w:cnfStyle w:val="100000000000" w:firstRow="1" w:lastRow="0" w:firstColumn="0" w:lastColumn="0" w:oddVBand="0" w:evenVBand="0" w:oddHBand="0" w:evenHBand="0" w:firstRowFirstColumn="0" w:firstRowLastColumn="0" w:lastRowFirstColumn="0" w:lastRowLastColumn="0"/>
+            </w:pPr>
             <w:r>
               <w:t>Value</w:t>
             </w:r>
@@ -136,6 +145,9 @@
             <w:tcW w:w="1915" w:type="dxa"/>
           </w:tcPr>
           <w:p>
+            <w:pPr>
+              <w:cnfStyle w:val="100000000000" w:firstRow="1" w:lastRow="0" w:firstColumn="0" w:lastColumn="0" w:oddVBand="0" w:evenVBand="0" w:oddHBand="0" w:evenHBand="0" w:firstRowFirstColumn="0" w:firstRowLastColumn="0" w:lastRowFirstColumn="0" w:lastRowLastColumn="0"/>
+            </w:pPr>
             <w:r>
               <w:t>Refactor</w:t>
             </w:r>
@@ -146,6 +158,9 @@
             <w:tcW w:w="1915" w:type="dxa"/>
           </w:tcPr>
           <w:p>
+            <w:pPr>
+              <w:cnfStyle w:val="100000000000" w:firstRow="1" w:lastRow="0" w:firstColumn="0" w:lastColumn="0" w:oddVBand="0" w:evenVBand="0" w:oddHBand="0" w:evenHBand="0" w:firstRowFirstColumn="0" w:firstRowLastColumn="0" w:lastRowFirstColumn="0" w:lastRowLastColumn="0"/>
+            </w:pPr>
             <w:r>
               <w:t>Simple Change</w:t>
             </w:r>
@@ -156,6 +171,9 @@
             <w:tcW w:w="1916" w:type="dxa"/>
           </w:tcPr>
           <w:p>
+            <w:pPr>
+              <w:cnfStyle w:val="100000000000" w:firstRow="1" w:lastRow="0" w:firstColumn="0" w:lastColumn="0" w:oddVBand="0" w:evenVBand="0" w:oddHBand="0" w:evenHBand="0" w:firstRowFirstColumn="0" w:firstRowLastColumn="0" w:lastRowFirstColumn="0" w:lastRowLastColumn="0"/>
+            </w:pPr>
             <w:r>
               <w:t>Cool Change</w:t>
             </w:r>
@@ -163,131 +181,413 @@
         </w:tc>
       </w:tr>
       <w:tr>
-        <w:tc>
-          <w:tcPr>
-            <w:tcW w:w="1915" w:type="dxa"/>
-          </w:tcPr>
-          <w:p/>
-        </w:tc>
-        <w:tc>
-          <w:tcPr>
-            <w:tcW w:w="1915" w:type="dxa"/>
-          </w:tcPr>
-          <w:p/>
-        </w:tc>
-        <w:tc>
-          <w:tcPr>
-            <w:tcW w:w="1915" w:type="dxa"/>
-          </w:tcPr>
-          <w:p/>
-        </w:tc>
-        <w:tc>
-          <w:tcPr>
-            <w:tcW w:w="1915" w:type="dxa"/>
-          </w:tcPr>
-          <w:p/>
+        <w:trPr>
+          <w:cnfStyle w:val="000000100000" w:firstRow="0" w:lastRow="0" w:firstColumn="0" w:lastColumn="0" w:oddVBand="0" w:evenVBand="0" w:oddHBand="1" w:evenHBand="0" w:firstRowFirstColumn="0" w:firstRowLastColumn="0" w:lastRowFirstColumn="0" w:lastRowLastColumn="0"/>
+        </w:trPr>
+        <w:tc>
+          <w:tcPr>
+            <w:cnfStyle w:val="001000000000" w:firstRow="0" w:lastRow="0" w:firstColumn="1" w:lastColumn="0" w:oddVBand="0" w:evenVBand="0" w:oddHBand="0" w:evenHBand="0" w:firstRowFirstColumn="0" w:firstRowLastColumn="0" w:lastRowFirstColumn="0" w:lastRowLastColumn="0"/>
+            <w:tcW w:w="1915" w:type="dxa"/>
+          </w:tcPr>
+          <w:p>
+            <w:r>
+              <w:t>Sides</w:t>
+            </w:r>
+          </w:p>
+        </w:tc>
+        <w:tc>
+          <w:tcPr>
+            <w:tcW w:w="1915" w:type="dxa"/>
+          </w:tcPr>
+          <w:p>
+            <w:pPr>
+              <w:cnfStyle w:val="000000100000" w:firstRow="0" w:lastRow="0" w:firstColumn="0" w:lastColumn="0" w:oddVBand="0" w:evenVBand="0" w:oddHBand="1" w:evenHBand="0" w:firstRowFirstColumn="0" w:firstRowLastColumn="0" w:lastRowFirstColumn="0" w:lastRowLastColumn="0"/>
+            </w:pPr>
+            <w:r>
+              <w:t>5</w:t>
+            </w:r>
+          </w:p>
+        </w:tc>
+        <w:tc>
+          <w:tcPr>
+            <w:tcW w:w="1915" w:type="dxa"/>
+          </w:tcPr>
+          <w:p>
+            <w:pPr>
+              <w:cnfStyle w:val="000000100000" w:firstRow="0" w:lastRow="0" w:firstColumn="0" w:lastColumn="0" w:oddVBand="0" w:evenVBand="0" w:oddHBand="1" w:evenHBand="0" w:firstRowFirstColumn="0" w:firstRowLastColumn="0" w:lastRowFirstColumn="0" w:lastRowLastColumn="0"/>
+            </w:pPr>
+          </w:p>
+        </w:tc>
+        <w:tc>
+          <w:tcPr>
+            <w:tcW w:w="1915" w:type="dxa"/>
+          </w:tcPr>
+          <w:p>
+            <w:pPr>
+              <w:cnfStyle w:val="000000100000" w:firstRow="0" w:lastRow="0" w:firstColumn="0" w:lastColumn="0" w:oddVBand="0" w:evenVBand="0" w:oddHBand="1" w:evenHBand="0" w:firstRowFirstColumn="0" w:firstRowLastColumn="0" w:lastRowFirstColumn="0" w:lastRowLastColumn="0"/>
+            </w:pPr>
+          </w:p>
         </w:tc>
         <w:tc>
           <w:tcPr>
             <w:tcW w:w="1916" w:type="dxa"/>
           </w:tcPr>
-          <w:p/>
+          <w:p>
+            <w:pPr>
+              <w:cnfStyle w:val="000000100000" w:firstRow="0" w:lastRow="0" w:firstColumn="0" w:lastColumn="0" w:oddVBand="0" w:evenVBand="0" w:oddHBand="1" w:evenHBand="0" w:firstRowFirstColumn="0" w:firstRowLastColumn="0" w:lastRowFirstColumn="0" w:lastRowLastColumn="0"/>
+            </w:pPr>
+          </w:p>
         </w:tc>
       </w:tr>
       <w:tr>
         <w:tc>
           <w:tcPr>
-            <w:tcW w:w="1915" w:type="dxa"/>
-          </w:tcPr>
-          <w:p/>
-        </w:tc>
-        <w:tc>
-          <w:tcPr>
-            <w:tcW w:w="1915" w:type="dxa"/>
-          </w:tcPr>
-          <w:p/>
-        </w:tc>
-        <w:tc>
-          <w:tcPr>
-            <w:tcW w:w="1915" w:type="dxa"/>
-          </w:tcPr>
-          <w:p/>
-        </w:tc>
-        <w:tc>
-          <w:tcPr>
-            <w:tcW w:w="1915" w:type="dxa"/>
-          </w:tcPr>
-          <w:p/>
+            <w:cnfStyle w:val="001000000000" w:firstRow="0" w:lastRow="0" w:firstColumn="1" w:lastColumn="0" w:oddVBand="0" w:evenVBand="0" w:oddHBand="0" w:evenHBand="0" w:firstRowFirstColumn="0" w:firstRowLastColumn="0" w:lastRowFirstColumn="0" w:lastRowLastColumn="0"/>
+            <w:tcW w:w="1915" w:type="dxa"/>
+          </w:tcPr>
+          <w:p>
+            <w:r>
+              <w:t>Length</w:t>
+            </w:r>
+          </w:p>
+        </w:tc>
+        <w:tc>
+          <w:tcPr>
+            <w:tcW w:w="1915" w:type="dxa"/>
+          </w:tcPr>
+          <w:p>
+            <w:pPr>
+              <w:cnfStyle w:val="000000000000" w:firstRow="0" w:lastRow="0" w:firstColumn="0" w:lastColumn="0" w:oddVBand="0" w:evenVBand="0" w:oddHBand="0" w:evenHBand="0" w:firstRowFirstColumn="0" w:firstRowLastColumn="0" w:lastRowFirstColumn="0" w:lastRowLastColumn="0"/>
+            </w:pPr>
+            <w:proofErr w:type="spellStart"/>
+            <w:proofErr w:type="gramStart"/>
+            <w:r>
+              <w:t>i</w:t>
+            </w:r>
+            <w:proofErr w:type="spellEnd"/>
+            <w:proofErr w:type="gramEnd"/>
+          </w:p>
+        </w:tc>
+        <w:tc>
+          <w:tcPr>
+            <w:tcW w:w="1915" w:type="dxa"/>
+          </w:tcPr>
+          <w:p>
+            <w:pPr>
+              <w:cnfStyle w:val="000000000000" w:firstRow="0" w:lastRow="0" w:firstColumn="0" w:lastColumn="0" w:oddVBand="0" w:evenVBand="0" w:oddHBand="0" w:evenHBand="0" w:firstRowFirstColumn="0" w:firstRowLastColumn="0" w:lastRowFirstColumn="0" w:lastRowLastColumn="0"/>
+            </w:pPr>
+          </w:p>
+        </w:tc>
+        <w:tc>
+          <w:tcPr>
+            <w:tcW w:w="1915" w:type="dxa"/>
+          </w:tcPr>
+          <w:p>
+            <w:pPr>
+              <w:cnfStyle w:val="000000000000" w:firstRow="0" w:lastRow="0" w:firstColumn="0" w:lastColumn="0" w:oddVBand="0" w:evenVBand="0" w:oddHBand="0" w:evenHBand="0" w:firstRowFirstColumn="0" w:firstRowLastColumn="0" w:lastRowFirstColumn="0" w:lastRowLastColumn="0"/>
+            </w:pPr>
+          </w:p>
         </w:tc>
         <w:tc>
           <w:tcPr>
             <w:tcW w:w="1916" w:type="dxa"/>
           </w:tcPr>
-          <w:p/>
+          <w:p>
+            <w:pPr>
+              <w:cnfStyle w:val="000000000000" w:firstRow="0" w:lastRow="0" w:firstColumn="0" w:lastColumn="0" w:oddVBand="0" w:evenVBand="0" w:oddHBand="0" w:evenHBand="0" w:firstRowFirstColumn="0" w:firstRowLastColumn="0" w:lastRowFirstColumn="0" w:lastRowLastColumn="0"/>
+            </w:pPr>
+          </w:p>
         </w:tc>
       </w:tr>
       <w:tr>
-        <w:tc>
-          <w:tcPr>
-            <w:tcW w:w="1915" w:type="dxa"/>
-          </w:tcPr>
-          <w:p/>
-        </w:tc>
-        <w:tc>
-          <w:tcPr>
-            <w:tcW w:w="1915" w:type="dxa"/>
-          </w:tcPr>
-          <w:p/>
-        </w:tc>
-        <w:tc>
-          <w:tcPr>
-            <w:tcW w:w="1915" w:type="dxa"/>
-          </w:tcPr>
-          <w:p/>
-        </w:tc>
-        <w:tc>
-          <w:tcPr>
-            <w:tcW w:w="1915" w:type="dxa"/>
-          </w:tcPr>
-          <w:p/>
+        <w:trPr>
+          <w:cnfStyle w:val="000000100000" w:firstRow="0" w:lastRow="0" w:firstColumn="0" w:lastColumn="0" w:oddVBand="0" w:evenVBand="0" w:oddHBand="1" w:evenHBand="0" w:firstRowFirstColumn="0" w:firstRowLastColumn="0" w:lastRowFirstColumn="0" w:lastRowLastColumn="0"/>
+        </w:trPr>
+        <w:tc>
+          <w:tcPr>
+            <w:cnfStyle w:val="001000000000" w:firstRow="0" w:lastRow="0" w:firstColumn="1" w:lastColumn="0" w:oddVBand="0" w:evenVBand="0" w:oddHBand="0" w:evenHBand="0" w:firstRowFirstColumn="0" w:firstRowLastColumn="0" w:lastRowFirstColumn="0" w:lastRowLastColumn="0"/>
+            <w:tcW w:w="1915" w:type="dxa"/>
+          </w:tcPr>
+          <w:p>
+            <w:r>
+              <w:t>Color</w:t>
+            </w:r>
+          </w:p>
+        </w:tc>
+        <w:tc>
+          <w:tcPr>
+            <w:tcW w:w="1915" w:type="dxa"/>
+          </w:tcPr>
+          <w:p>
+            <w:pPr>
+              <w:cnfStyle w:val="000000100000" w:firstRow="0" w:lastRow="0" w:firstColumn="0" w:lastColumn="0" w:oddVBand="0" w:evenVBand="0" w:oddHBand="1" w:evenHBand="0" w:firstRowFirstColumn="0" w:firstRowLastColumn="0" w:lastRowFirstColumn="0" w:lastRowLastColumn="0"/>
+            </w:pPr>
+            <w:proofErr w:type="spellStart"/>
+            <w:r>
+              <w:t>ColorWheel</w:t>
+            </w:r>
+            <w:proofErr w:type="spellEnd"/>
+          </w:p>
+        </w:tc>
+        <w:tc>
+          <w:tcPr>
+            <w:tcW w:w="1915" w:type="dxa"/>
+          </w:tcPr>
+          <w:p>
+            <w:pPr>
+              <w:cnfStyle w:val="000000100000" w:firstRow="0" w:lastRow="0" w:firstColumn="0" w:lastColumn="0" w:oddVBand="0" w:evenVBand="0" w:oddHBand="1" w:evenHBand="0" w:firstRowFirstColumn="0" w:firstRowLastColumn="0" w:lastRowFirstColumn="0" w:lastRowLastColumn="0"/>
+            </w:pPr>
+          </w:p>
+        </w:tc>
+        <w:tc>
+          <w:tcPr>
+            <w:tcW w:w="1915" w:type="dxa"/>
+          </w:tcPr>
+          <w:p>
+            <w:pPr>
+              <w:cnfStyle w:val="000000100000" w:firstRow="0" w:lastRow="0" w:firstColumn="0" w:lastColumn="0" w:oddVBand="0" w:evenVBand="0" w:oddHBand="1" w:evenHBand="0" w:firstRowFirstColumn="0" w:firstRowLastColumn="0" w:lastRowFirstColumn="0" w:lastRowLastColumn="0"/>
+            </w:pPr>
+          </w:p>
         </w:tc>
         <w:tc>
           <w:tcPr>
             <w:tcW w:w="1916" w:type="dxa"/>
           </w:tcPr>
-          <w:p/>
+          <w:p>
+            <w:pPr>
+              <w:cnfStyle w:val="000000100000" w:firstRow="0" w:lastRow="0" w:firstColumn="0" w:lastColumn="0" w:oddVBand="0" w:evenVBand="0" w:oddHBand="1" w:evenHBand="0" w:firstRowFirstColumn="0" w:firstRowLastColumn="0" w:lastRowFirstColumn="0" w:lastRowLastColumn="0"/>
+            </w:pPr>
+          </w:p>
         </w:tc>
       </w:tr>
       <w:tr>
         <w:tc>
           <w:tcPr>
-            <w:tcW w:w="1915" w:type="dxa"/>
-          </w:tcPr>
-          <w:p/>
-        </w:tc>
-        <w:tc>
-          <w:tcPr>
-            <w:tcW w:w="1915" w:type="dxa"/>
-          </w:tcPr>
-          <w:p/>
-        </w:tc>
-        <w:tc>
-          <w:tcPr>
-            <w:tcW w:w="1915" w:type="dxa"/>
-          </w:tcPr>
-          <w:p/>
-        </w:tc>
-        <w:tc>
-          <w:tcPr>
-            <w:tcW w:w="1915" w:type="dxa"/>
-          </w:tcPr>
-          <w:p/>
+            <w:cnfStyle w:val="001000000000" w:firstRow="0" w:lastRow="0" w:firstColumn="1" w:lastColumn="0" w:oddVBand="0" w:evenVBand="0" w:oddHBand="0" w:evenHBand="0" w:firstRowFirstColumn="0" w:firstRowLastColumn="0" w:lastRowFirstColumn="0" w:lastRowLastColumn="0"/>
+            <w:tcW w:w="1915" w:type="dxa"/>
+          </w:tcPr>
+          <w:p>
+            <w:r>
+              <w:t>Rotation</w:t>
+            </w:r>
+          </w:p>
+        </w:tc>
+        <w:tc>
+          <w:tcPr>
+            <w:tcW w:w="1915" w:type="dxa"/>
+          </w:tcPr>
+          <w:p>
+            <w:pPr>
+              <w:cnfStyle w:val="000000000000" w:firstRow="0" w:lastRow="0" w:firstColumn="0" w:lastColumn="0" w:oddVBand="0" w:evenVBand="0" w:oddHBand="0" w:evenHBand="0" w:firstRowFirstColumn="0" w:firstRowLastColumn="0" w:lastRowFirstColumn="0" w:lastRowLastColumn="0"/>
+            </w:pPr>
+            <w:r>
+              <w:t>1 degree</w:t>
+            </w:r>
+          </w:p>
+        </w:tc>
+        <w:tc>
+          <w:tcPr>
+            <w:tcW w:w="1915" w:type="dxa"/>
+          </w:tcPr>
+          <w:p>
+            <w:pPr>
+              <w:cnfStyle w:val="000000000000" w:firstRow="0" w:lastRow="0" w:firstColumn="0" w:lastColumn="0" w:oddVBand="0" w:evenVBand="0" w:oddHBand="0" w:evenHBand="0" w:firstRowFirstColumn="0" w:firstRowLastColumn="0" w:lastRowFirstColumn="0" w:lastRowLastColumn="0"/>
+            </w:pPr>
+          </w:p>
+        </w:tc>
+        <w:tc>
+          <w:tcPr>
+            <w:tcW w:w="1915" w:type="dxa"/>
+          </w:tcPr>
+          <w:p>
+            <w:pPr>
+              <w:cnfStyle w:val="000000000000" w:firstRow="0" w:lastRow="0" w:firstColumn="0" w:lastColumn="0" w:oddVBand="0" w:evenVBand="0" w:oddHBand="0" w:evenHBand="0" w:firstRowFirstColumn="0" w:firstRowLastColumn="0" w:lastRowFirstColumn="0" w:lastRowLastColumn="0"/>
+            </w:pPr>
+          </w:p>
         </w:tc>
         <w:tc>
           <w:tcPr>
             <w:tcW w:w="1916" w:type="dxa"/>
           </w:tcPr>
-          <w:p/>
+          <w:p>
+            <w:pPr>
+              <w:cnfStyle w:val="000000000000" w:firstRow="0" w:lastRow="0" w:firstColumn="0" w:lastColumn="0" w:oddVBand="0" w:evenVBand="0" w:oddHBand="0" w:evenHBand="0" w:firstRowFirstColumn="0" w:firstRowLastColumn="0" w:lastRowFirstColumn="0" w:lastRowLastColumn="0"/>
+            </w:pPr>
+          </w:p>
+        </w:tc>
+      </w:tr>
+      <w:tr>
+        <w:trPr>
+          <w:cnfStyle w:val="000000100000" w:firstRow="0" w:lastRow="0" w:firstColumn="0" w:lastColumn="0" w:oddVBand="0" w:evenVBand="0" w:oddHBand="1" w:evenHBand="0" w:firstRowFirstColumn="0" w:firstRowLastColumn="0" w:lastRowFirstColumn="0" w:lastRowLastColumn="0"/>
+        </w:trPr>
+        <w:tc>
+          <w:tcPr>
+            <w:cnfStyle w:val="001000000000" w:firstRow="0" w:lastRow="0" w:firstColumn="1" w:lastColumn="0" w:oddVBand="0" w:evenVBand="0" w:oddHBand="0" w:evenHBand="0" w:firstRowFirstColumn="0" w:firstRowLastColumn="0" w:lastRowFirstColumn="0" w:lastRowLastColumn="0"/>
+            <w:tcW w:w="1915" w:type="dxa"/>
+          </w:tcPr>
+          <w:p>
+            <w:r>
+              <w:t>Width</w:t>
+            </w:r>
+          </w:p>
+        </w:tc>
+        <w:tc>
+          <w:tcPr>
+            <w:tcW w:w="1915" w:type="dxa"/>
+          </w:tcPr>
+          <w:p>
+            <w:pPr>
+              <w:cnfStyle w:val="000000100000" w:firstRow="0" w:lastRow="0" w:firstColumn="0" w:lastColumn="0" w:oddVBand="0" w:evenVBand="0" w:oddHBand="1" w:evenHBand="0" w:firstRowFirstColumn="0" w:firstRowLastColumn="0" w:lastRowFirstColumn="0" w:lastRowLastColumn="0"/>
+            </w:pPr>
+            <w:r>
+              <w:t>1-4</w:t>
+            </w:r>
+          </w:p>
+        </w:tc>
+        <w:tc>
+          <w:tcPr>
+            <w:tcW w:w="1915" w:type="dxa"/>
+          </w:tcPr>
+          <w:p>
+            <w:pPr>
+              <w:cnfStyle w:val="000000100000" w:firstRow="0" w:lastRow="0" w:firstColumn="0" w:lastColumn="0" w:oddVBand="0" w:evenVBand="0" w:oddHBand="1" w:evenHBand="0" w:firstRowFirstColumn="0" w:firstRowLastColumn="0" w:lastRowFirstColumn="0" w:lastRowLastColumn="0"/>
+            </w:pPr>
+          </w:p>
+        </w:tc>
+        <w:tc>
+          <w:tcPr>
+            <w:tcW w:w="1915" w:type="dxa"/>
+          </w:tcPr>
+          <w:p>
+            <w:pPr>
+              <w:cnfStyle w:val="000000100000" w:firstRow="0" w:lastRow="0" w:firstColumn="0" w:lastColumn="0" w:oddVBand="0" w:evenVBand="0" w:oddHBand="1" w:evenHBand="0" w:firstRowFirstColumn="0" w:firstRowLastColumn="0" w:lastRowFirstColumn="0" w:lastRowLastColumn="0"/>
+            </w:pPr>
+          </w:p>
+        </w:tc>
+        <w:tc>
+          <w:tcPr>
+            <w:tcW w:w="1916" w:type="dxa"/>
+          </w:tcPr>
+          <w:p>
+            <w:pPr>
+              <w:cnfStyle w:val="000000100000" w:firstRow="0" w:lastRow="0" w:firstColumn="0" w:lastColumn="0" w:oddVBand="0" w:evenVBand="0" w:oddHBand="1" w:evenHBand="0" w:firstRowFirstColumn="0" w:firstRowLastColumn="0" w:lastRowFirstColumn="0" w:lastRowLastColumn="0"/>
+            </w:pPr>
+          </w:p>
+        </w:tc>
+      </w:tr>
+      <w:tr>
+        <w:tc>
+          <w:tcPr>
+            <w:cnfStyle w:val="001000000000" w:firstRow="0" w:lastRow="0" w:firstColumn="1" w:lastColumn="0" w:oddVBand="0" w:evenVBand="0" w:oddHBand="0" w:evenHBand="0" w:firstRowFirstColumn="0" w:firstRowLastColumn="0" w:lastRowFirstColumn="0" w:lastRowLastColumn="0"/>
+            <w:tcW w:w="1915" w:type="dxa"/>
+          </w:tcPr>
+          <w:p>
+            <w:r>
+              <w:t>Background</w:t>
+            </w:r>
+          </w:p>
+        </w:tc>
+        <w:tc>
+          <w:tcPr>
+            <w:tcW w:w="1915" w:type="dxa"/>
+          </w:tcPr>
+          <w:p>
+            <w:pPr>
+              <w:cnfStyle w:val="000000000000" w:firstRow="0" w:lastRow="0" w:firstColumn="0" w:lastColumn="0" w:oddVBand="0" w:evenVBand="0" w:oddHBand="0" w:evenHBand="0" w:firstRowFirstColumn="0" w:firstRowLastColumn="0" w:lastRowFirstColumn="0" w:lastRowLastColumn="0"/>
+            </w:pPr>
+            <w:r>
+              <w:t>Solid White</w:t>
+            </w:r>
+          </w:p>
+        </w:tc>
+        <w:tc>
+          <w:tcPr>
+            <w:tcW w:w="1915" w:type="dxa"/>
+          </w:tcPr>
+          <w:p>
+            <w:pPr>
+              <w:cnfStyle w:val="000000000000" w:firstRow="0" w:lastRow="0" w:firstColumn="0" w:lastColumn="0" w:oddVBand="0" w:evenVBand="0" w:oddHBand="0" w:evenHBand="0" w:firstRowFirstColumn="0" w:firstRowLastColumn="0" w:lastRowFirstColumn="0" w:lastRowLastColumn="0"/>
+            </w:pPr>
+          </w:p>
+        </w:tc>
+        <w:tc>
+          <w:tcPr>
+            <w:tcW w:w="1915" w:type="dxa"/>
+          </w:tcPr>
+          <w:p>
+            <w:pPr>
+              <w:cnfStyle w:val="000000000000" w:firstRow="0" w:lastRow="0" w:firstColumn="0" w:lastColumn="0" w:oddVBand="0" w:evenVBand="0" w:oddHBand="0" w:evenHBand="0" w:firstRowFirstColumn="0" w:firstRowLastColumn="0" w:lastRowFirstColumn="0" w:lastRowLastColumn="0"/>
+            </w:pPr>
+          </w:p>
+        </w:tc>
+        <w:tc>
+          <w:tcPr>
+            <w:tcW w:w="1916" w:type="dxa"/>
+          </w:tcPr>
+          <w:p>
+            <w:pPr>
+              <w:cnfStyle w:val="000000000000" w:firstRow="0" w:lastRow="0" w:firstColumn="0" w:lastColumn="0" w:oddVBand="0" w:evenVBand="0" w:oddHBand="0" w:evenHBand="0" w:firstRowFirstColumn="0" w:firstRowLastColumn="0" w:lastRowFirstColumn="0" w:lastRowLastColumn="0"/>
+            </w:pPr>
+          </w:p>
+        </w:tc>
+      </w:tr>
+      <w:tr>
+        <w:trPr>
+          <w:cnfStyle w:val="000000100000" w:firstRow="0" w:lastRow="0" w:firstColumn="0" w:lastColumn="0" w:oddVBand="0" w:evenVBand="0" w:oddHBand="1" w:evenHBand="0" w:firstRowFirstColumn="0" w:firstRowLastColumn="0" w:lastRowFirstColumn="0" w:lastRowLastColumn="0"/>
+        </w:trPr>
+        <w:tc>
+          <w:tcPr>
+            <w:cnfStyle w:val="001000000000" w:firstRow="0" w:lastRow="0" w:firstColumn="1" w:lastColumn="0" w:oddVBand="0" w:evenVBand="0" w:oddHBand="0" w:evenHBand="0" w:firstRowFirstColumn="0" w:firstRowLastColumn="0" w:lastRowFirstColumn="0" w:lastRowLastColumn="0"/>
+            <w:tcW w:w="1915" w:type="dxa"/>
+          </w:tcPr>
+          <w:p>
+            <w:r>
+              <w:t>Number of Lines</w:t>
+            </w:r>
+          </w:p>
+        </w:tc>
+        <w:tc>
+          <w:tcPr>
+            <w:tcW w:w="1915" w:type="dxa"/>
+          </w:tcPr>
+          <w:p>
+            <w:pPr>
+              <w:cnfStyle w:val="000000100000" w:firstRow="0" w:lastRow="0" w:firstColumn="0" w:lastColumn="0" w:oddVBand="0" w:evenVBand="0" w:oddHBand="1" w:evenHBand="0" w:firstRowFirstColumn="0" w:firstRowLastColumn="0" w:lastRowFirstColumn="0" w:lastRowLastColumn="0"/>
+            </w:pPr>
+            <w:r>
+              <w:t>200</w:t>
+            </w:r>
+          </w:p>
+        </w:tc>
+        <w:tc>
+          <w:tcPr>
+            <w:tcW w:w="1915" w:type="dxa"/>
+          </w:tcPr>
+          <w:p>
+            <w:pPr>
+              <w:cnfStyle w:val="000000100000" w:firstRow="0" w:lastRow="0" w:firstColumn="0" w:lastColumn="0" w:oddVBand="0" w:evenVBand="0" w:oddHBand="1" w:evenHBand="0" w:firstRowFirstColumn="0" w:firstRowLastColumn="0" w:lastRowFirstColumn="0" w:lastRowLastColumn="0"/>
+            </w:pPr>
+          </w:p>
+        </w:tc>
+        <w:tc>
+          <w:tcPr>
+            <w:tcW w:w="1915" w:type="dxa"/>
+          </w:tcPr>
+          <w:p>
+            <w:pPr>
+              <w:cnfStyle w:val="000000100000" w:firstRow="0" w:lastRow="0" w:firstColumn="0" w:lastColumn="0" w:oddVBand="0" w:evenVBand="0" w:oddHBand="1" w:evenHBand="0" w:firstRowFirstColumn="0" w:firstRowLastColumn="0" w:lastRowFirstColumn="0" w:lastRowLastColumn="0"/>
+            </w:pPr>
+          </w:p>
+        </w:tc>
+        <w:tc>
+          <w:tcPr>
+            <w:tcW w:w="1916" w:type="dxa"/>
+          </w:tcPr>
+          <w:p>
+            <w:pPr>
+              <w:cnfStyle w:val="000000100000" w:firstRow="0" w:lastRow="0" w:firstColumn="0" w:lastColumn="0" w:oddVBand="0" w:evenVBand="0" w:oddHBand="1" w:evenHBand="0" w:firstRowFirstColumn="0" w:firstRowLastColumn="0" w:lastRowFirstColumn="0" w:lastRowLastColumn="0"/>
+            </w:pPr>
+          </w:p>
         </w:tc>
       </w:tr>
     </w:tbl>
@@ -393,7 +693,7 @@
 </file>
 
 <file path=word/numbering.xml><?xml version="1.0" encoding="utf-8"?>
-<w:numbering xmlns:ve="http://schemas.openxmlformats.org/markup-compatibility/2006" xmlns:o="urn:schemas-microsoft-com:office:office" xmlns:r="http://schemas.openxmlformats.org/officeDocument/2006/relationships" xmlns:m="http://schemas.openxmlformats.org/officeDocument/2006/math" xmlns:v="urn:schemas-microsoft-com:vml" xmlns:wp="http://schemas.openxmlformats.org/drawingml/2006/wordprocessingDrawing" xmlns:w10="urn:schemas-microsoft-com:office:word" xmlns:w="http://schemas.openxmlformats.org/wordprocessingml/2006/main" xmlns:wne="http://schemas.microsoft.com/office/word/2006/wordml">
+<w:numbering xmlns:wpc="http://schemas.microsoft.com/office/word/2010/wordprocessingCanvas" xmlns:mo="http://schemas.microsoft.com/office/mac/office/2008/main" xmlns:mc="http://schemas.openxmlformats.org/markup-compatibility/2006" xmlns:mv="urn:schemas-microsoft-com:mac:vml" xmlns:o="urn:schemas-microsoft-com:office:office" xmlns:r="http://schemas.openxmlformats.org/officeDocument/2006/relationships" xmlns:m="http://schemas.openxmlformats.org/officeDocument/2006/math" xmlns:v="urn:schemas-microsoft-com:vml" xmlns:wp14="http://schemas.microsoft.com/office/word/2010/wordprocessingDrawing" xmlns:wp="http://schemas.openxmlformats.org/drawingml/2006/wordprocessingDrawing" xmlns:w10="urn:schemas-microsoft-com:office:word" xmlns:w="http://schemas.openxmlformats.org/wordprocessingml/2006/main" xmlns:w14="http://schemas.microsoft.com/office/word/2010/wordml" xmlns:wpg="http://schemas.microsoft.com/office/word/2010/wordprocessingGroup" xmlns:wpi="http://schemas.microsoft.com/office/word/2010/wordprocessingInk" xmlns:wne="http://schemas.microsoft.com/office/word/2006/wordml" xmlns:wps="http://schemas.microsoft.com/office/word/2010/wordprocessingShape" mc:Ignorable="w14 wp14">
   <w:abstractNum w:abstractNumId="0">
     <w:nsid w:val="206A2A09"/>
     <w:multiLevelType w:val="hybridMultilevel"/>
@@ -582,7 +882,7 @@
 </file>
 
 <file path=word/styles.xml><?xml version="1.0" encoding="utf-8"?>
-<w:styles xmlns:r="http://schemas.openxmlformats.org/officeDocument/2006/relationships" xmlns:w="http://schemas.openxmlformats.org/wordprocessingml/2006/main">
+<w:styles xmlns:mc="http://schemas.openxmlformats.org/markup-compatibility/2006" xmlns:r="http://schemas.openxmlformats.org/officeDocument/2006/relationships" xmlns:w="http://schemas.openxmlformats.org/wordprocessingml/2006/main" xmlns:w14="http://schemas.microsoft.com/office/word/2010/wordml" mc:Ignorable="w14">
   <w:docDefaults>
     <w:rPrDefault>
       <w:rPr>
@@ -598,7 +898,7 @@
       </w:pPr>
     </w:pPrDefault>
   </w:docDefaults>
-  <w:latentStyles w:defLockedState="0" w:defUIPriority="99" w:defSemiHidden="1" w:defUnhideWhenUsed="1" w:defQFormat="0" w:count="267">
+  <w:latentStyles w:defLockedState="0" w:defUIPriority="99" w:defSemiHidden="1" w:defUnhideWhenUsed="1" w:defQFormat="0" w:count="276">
     <w:lsdException w:name="Normal" w:semiHidden="0" w:uiPriority="0" w:unhideWhenUsed="0" w:qFormat="1"/>
     <w:lsdException w:name="heading 1" w:semiHidden="0" w:uiPriority="9" w:unhideWhenUsed="0" w:qFormat="1"/>
     <w:lsdException w:name="heading 2" w:uiPriority="9" w:qFormat="1"/>
@@ -776,7 +1076,6 @@
     <w:uiPriority w:val="99"/>
     <w:semiHidden/>
     <w:unhideWhenUsed/>
-    <w:qFormat/>
     <w:tblPr>
       <w:tblInd w:w="0" w:type="dxa"/>
       <w:tblCellMar>
@@ -964,11 +1263,103 @@
       </w:tblCellMar>
     </w:tblPr>
   </w:style>
+  <w:style w:type="table" w:styleId="LightList-Accent1">
+    <w:name w:val="Light List Accent 1"/>
+    <w:basedOn w:val="TableNormal"/>
+    <w:uiPriority w:val="61"/>
+    <w:rsid w:val="008278CD"/>
+    <w:pPr>
+      <w:spacing w:line="240" w:lineRule="auto"/>
+    </w:pPr>
+    <w:tblPr>
+      <w:tblStyleRowBandSize w:val="1"/>
+      <w:tblStyleColBandSize w:val="1"/>
+      <w:tblInd w:w="0" w:type="dxa"/>
+      <w:tblBorders>
+        <w:top w:val="single" w:sz="8" w:space="0" w:color="4F81BD" w:themeColor="accent1"/>
+        <w:left w:val="single" w:sz="8" w:space="0" w:color="4F81BD" w:themeColor="accent1"/>
+        <w:bottom w:val="single" w:sz="8" w:space="0" w:color="4F81BD" w:themeColor="accent1"/>
+        <w:right w:val="single" w:sz="8" w:space="0" w:color="4F81BD" w:themeColor="accent1"/>
+      </w:tblBorders>
+      <w:tblCellMar>
+        <w:top w:w="0" w:type="dxa"/>
+        <w:left w:w="108" w:type="dxa"/>
+        <w:bottom w:w="0" w:type="dxa"/>
+        <w:right w:w="108" w:type="dxa"/>
+      </w:tblCellMar>
+    </w:tblPr>
+    <w:tblStylePr w:type="firstRow">
+      <w:pPr>
+        <w:spacing w:before="0" w:after="0" w:line="240" w:lineRule="auto"/>
+      </w:pPr>
+      <w:rPr>
+        <w:b/>
+        <w:bCs/>
+        <w:color w:val="FFFFFF" w:themeColor="background1"/>
+      </w:rPr>
+      <w:tblPr/>
+      <w:tcPr>
+        <w:shd w:val="clear" w:color="auto" w:fill="4F81BD" w:themeFill="accent1"/>
+      </w:tcPr>
+    </w:tblStylePr>
+    <w:tblStylePr w:type="lastRow">
+      <w:pPr>
+        <w:spacing w:before="0" w:after="0" w:line="240" w:lineRule="auto"/>
+      </w:pPr>
+      <w:rPr>
+        <w:b/>
+        <w:bCs/>
+      </w:rPr>
+      <w:tblPr/>
+      <w:tcPr>
+        <w:tcBorders>
+          <w:top w:val="double" w:sz="6" w:space="0" w:color="4F81BD" w:themeColor="accent1"/>
+          <w:left w:val="single" w:sz="8" w:space="0" w:color="4F81BD" w:themeColor="accent1"/>
+          <w:bottom w:val="single" w:sz="8" w:space="0" w:color="4F81BD" w:themeColor="accent1"/>
+          <w:right w:val="single" w:sz="8" w:space="0" w:color="4F81BD" w:themeColor="accent1"/>
+        </w:tcBorders>
+      </w:tcPr>
+    </w:tblStylePr>
+    <w:tblStylePr w:type="firstCol">
+      <w:rPr>
+        <w:b/>
+        <w:bCs/>
+      </w:rPr>
+    </w:tblStylePr>
+    <w:tblStylePr w:type="lastCol">
+      <w:rPr>
+        <w:b/>
+        <w:bCs/>
+      </w:rPr>
+    </w:tblStylePr>
+    <w:tblStylePr w:type="band1Vert">
+      <w:tblPr/>
+      <w:tcPr>
+        <w:tcBorders>
+          <w:top w:val="single" w:sz="8" w:space="0" w:color="4F81BD" w:themeColor="accent1"/>
+          <w:left w:val="single" w:sz="8" w:space="0" w:color="4F81BD" w:themeColor="accent1"/>
+          <w:bottom w:val="single" w:sz="8" w:space="0" w:color="4F81BD" w:themeColor="accent1"/>
+          <w:right w:val="single" w:sz="8" w:space="0" w:color="4F81BD" w:themeColor="accent1"/>
+        </w:tcBorders>
+      </w:tcPr>
+    </w:tblStylePr>
+    <w:tblStylePr w:type="band1Horz">
+      <w:tblPr/>
+      <w:tcPr>
+        <w:tcBorders>
+          <w:top w:val="single" w:sz="8" w:space="0" w:color="4F81BD" w:themeColor="accent1"/>
+          <w:left w:val="single" w:sz="8" w:space="0" w:color="4F81BD" w:themeColor="accent1"/>
+          <w:bottom w:val="single" w:sz="8" w:space="0" w:color="4F81BD" w:themeColor="accent1"/>
+          <w:right w:val="single" w:sz="8" w:space="0" w:color="4F81BD" w:themeColor="accent1"/>
+        </w:tcBorders>
+      </w:tcPr>
+    </w:tblStylePr>
+  </w:style>
 </w:styles>
 </file>
 
 <file path=word/stylesWithEffects.xml><?xml version="1.0" encoding="utf-8"?>
-<w:styles xmlns:wpc="http://schemas.microsoft.com/office/word/2010/wordprocessingCanvas" xmlns:mc="http://schemas.openxmlformats.org/markup-compatibility/2006" xmlns:o="urn:schemas-microsoft-com:office:office" xmlns:r="http://schemas.openxmlformats.org/officeDocument/2006/relationships" xmlns:m="http://schemas.openxmlformats.org/officeDocument/2006/math" xmlns:v="urn:schemas-microsoft-com:vml" xmlns:wp14="http://schemas.microsoft.com/office/word/2010/wordprocessingDrawing" xmlns:wp="http://schemas.openxmlformats.org/drawingml/2006/wordprocessingDrawing" xmlns:w10="urn:schemas-microsoft-com:office:word" xmlns:w="http://schemas.openxmlformats.org/wordprocessingml/2006/main" xmlns:w14="http://schemas.microsoft.com/office/word/2010/wordml" xmlns:wpg="http://schemas.microsoft.com/office/word/2010/wordprocessingGroup" xmlns:wpi="http://schemas.microsoft.com/office/word/2010/wordprocessingInk" xmlns:wne="http://schemas.microsoft.com/office/word/2006/wordml" xmlns:wps="http://schemas.microsoft.com/office/word/2010/wordprocessingShape" mc:Ignorable="w14 wp14">
+<w:styles xmlns:wpc="http://schemas.microsoft.com/office/word/2010/wordprocessingCanvas" xmlns:mo="http://schemas.microsoft.com/office/mac/office/2008/main" xmlns:mc="http://schemas.openxmlformats.org/markup-compatibility/2006" xmlns:mv="urn:schemas-microsoft-com:mac:vml" xmlns:o="urn:schemas-microsoft-com:office:office" xmlns:r="http://schemas.openxmlformats.org/officeDocument/2006/relationships" xmlns:m="http://schemas.openxmlformats.org/officeDocument/2006/math" xmlns:v="urn:schemas-microsoft-com:vml" xmlns:wp14="http://schemas.microsoft.com/office/word/2010/wordprocessingDrawing" xmlns:wp="http://schemas.openxmlformats.org/drawingml/2006/wordprocessingDrawing" xmlns:w10="urn:schemas-microsoft-com:office:word" xmlns:w="http://schemas.openxmlformats.org/wordprocessingml/2006/main" xmlns:w14="http://schemas.microsoft.com/office/word/2010/wordml" xmlns:wpg="http://schemas.microsoft.com/office/word/2010/wordprocessingGroup" xmlns:wpi="http://schemas.microsoft.com/office/word/2010/wordprocessingInk" xmlns:wne="http://schemas.microsoft.com/office/word/2006/wordml" xmlns:wps="http://schemas.microsoft.com/office/word/2010/wordprocessingShape" mc:Ignorable="w14 wp14">
   <w:docDefaults>
     <w:rPrDefault>
       <w:rPr>
@@ -984,7 +1375,7 @@
       </w:pPr>
     </w:pPrDefault>
   </w:docDefaults>
-  <w:latentStyles w:defLockedState="0" w:defUIPriority="99" w:defSemiHidden="1" w:defUnhideWhenUsed="1" w:defQFormat="0" w:count="267">
+  <w:latentStyles w:defLockedState="0" w:defUIPriority="99" w:defSemiHidden="1" w:defUnhideWhenUsed="1" w:defQFormat="0" w:count="276">
     <w:lsdException w:name="Normal" w:semiHidden="0" w:uiPriority="0" w:unhideWhenUsed="0" w:qFormat="1"/>
     <w:lsdException w:name="heading 1" w:semiHidden="0" w:uiPriority="9" w:unhideWhenUsed="0" w:qFormat="1"/>
     <w:lsdException w:name="heading 2" w:uiPriority="9" w:qFormat="1"/>

</xml_diff>